<commit_message>
Corrections to variable names. Adding titles to objects. Commenting each document section
</commit_message>
<xml_diff>
--- a/inst/rmarkdown/templates/IncidencePrevalenceReportM.docx
+++ b/inst/rmarkdown/templates/IncidencePrevalenceReportM.docx
@@ -11,7 +11,7 @@
     </w:p>
     <w:sectPr>
       <w:pgSz w:w="11906" w:h="16838"/>
-      <w:pgMar w:top="1440" w:right="1440" w:bottom="1440" w:left="1440" w:header="708" w:footer="708" w:gutter="0"/>
+      <w:pgMar w:top="720" w:right="720" w:bottom="720" w:left="720" w:header="708" w:footer="708" w:gutter="0"/>
       <w:cols w:space="708"/>
       <w:docGrid w:linePitch="360"/>
     </w:sectPr>
@@ -1178,6 +1178,12 @@
 </file>
 
 <file path=customXml/item1.xml><?xml version="1.0" encoding="utf-8"?>
+<p:properties xmlns:p="http://schemas.microsoft.com/office/2006/metadata/properties" xmlns:xsi="http://www.w3.org/2001/XMLSchema-instance" xmlns:pc="http://schemas.microsoft.com/office/infopath/2007/PartnerControls">
+  <documentManagement/>
+</p:properties>
+</file>
+
+<file path=customXml/item2.xml><?xml version="1.0" encoding="utf-8"?>
 <ct:contentTypeSchema xmlns:ct="http://schemas.microsoft.com/office/2006/metadata/contentType" xmlns:ma="http://schemas.microsoft.com/office/2006/metadata/properties/metaAttributes" ct:_="" ma:_="" ma:contentTypeName="Document" ma:contentTypeID="0x010100DA702DEEA3C1B54D943AAE0C8B9CE4B4" ma:contentTypeVersion="13" ma:contentTypeDescription="Create a new document." ma:contentTypeScope="" ma:versionID="6a1ad36807eb37f9e4067a575a592318">
   <xsd:schema xmlns:xsd="http://www.w3.org/2001/XMLSchema" xmlns:xs="http://www.w3.org/2001/XMLSchema" xmlns:p="http://schemas.microsoft.com/office/2006/metadata/properties" xmlns:ns3="a25e0928-e08d-4248-99b9-752860491d14" xmlns:ns4="4e7cf3ab-a7ba-4680-a38d-9c492d29726e" targetNamespace="http://schemas.microsoft.com/office/2006/metadata/properties" ma:root="true" ma:fieldsID="056bd859ada5f7ca3d46d61b9fc16bd4" ns3:_="" ns4:_="">
     <xsd:import namespace="a25e0928-e08d-4248-99b9-752860491d14"/>
@@ -1400,13 +1406,11 @@
 </ct:contentTypeSchema>
 </file>
 
-<file path=customXml/item2.xml><?xml version="1.0" encoding="utf-8"?>
-<p:properties xmlns:p="http://schemas.microsoft.com/office/2006/metadata/properties" xmlns:xsi="http://www.w3.org/2001/XMLSchema-instance" xmlns:pc="http://schemas.microsoft.com/office/infopath/2007/PartnerControls">
-  <documentManagement/>
-</p:properties>
+<file path=customXml/item3.xml><?xml version="1.0" encoding="utf-8"?>
+<b:Sources xmlns:b="http://schemas.openxmlformats.org/officeDocument/2006/bibliography" xmlns="http://schemas.openxmlformats.org/officeDocument/2006/bibliography" SelectedStyle="\APASixthEditionOfficeOnline.xsl" StyleName="APA" Version="6"/>
 </file>
 
-<file path=customXml/item3.xml><?xml version="1.0" encoding="utf-8"?>
+<file path=customXml/item4.xml><?xml version="1.0" encoding="utf-8"?>
 <?mso-contentType ?>
 <FormTemplates xmlns="http://schemas.microsoft.com/sharepoint/v3/contenttype/forms">
   <Display>DocumentLibraryForm</Display>
@@ -1415,11 +1419,16 @@
 </FormTemplates>
 </file>
 
-<file path=customXml/item4.xml><?xml version="1.0" encoding="utf-8"?>
-<b:Sources xmlns:b="http://schemas.openxmlformats.org/officeDocument/2006/bibliography" xmlns="http://schemas.openxmlformats.org/officeDocument/2006/bibliography" SelectedStyle="\APASixthEditionOfficeOnline.xsl" StyleName="APA" Version="6"/>
+<file path=customXml/itemProps1.xml><?xml version="1.0" encoding="utf-8"?>
+<ds:datastoreItem xmlns:ds="http://schemas.openxmlformats.org/officeDocument/2006/customXml" ds:itemID="{FC32D659-E787-470B-B646-A7EDEFF353D0}">
+  <ds:schemaRefs>
+    <ds:schemaRef ds:uri="http://schemas.microsoft.com/office/2006/metadata/properties"/>
+    <ds:schemaRef ds:uri="http://schemas.microsoft.com/office/infopath/2007/PartnerControls"/>
+  </ds:schemaRefs>
+</ds:datastoreItem>
 </file>
 
-<file path=customXml/itemProps1.xml><?xml version="1.0" encoding="utf-8"?>
+<file path=customXml/itemProps2.xml><?xml version="1.0" encoding="utf-8"?>
 <ds:datastoreItem xmlns:ds="http://schemas.openxmlformats.org/officeDocument/2006/customXml" ds:itemID="{A7013E75-CDF1-44FE-A6D9-285C8A4AED0D}">
   <ds:schemaRefs>
     <ds:schemaRef ds:uri="http://schemas.microsoft.com/office/2006/metadata/contentType"/>
@@ -1438,27 +1447,18 @@
 </ds:datastoreItem>
 </file>
 
-<file path=customXml/itemProps2.xml><?xml version="1.0" encoding="utf-8"?>
-<ds:datastoreItem xmlns:ds="http://schemas.openxmlformats.org/officeDocument/2006/customXml" ds:itemID="{FC32D659-E787-470B-B646-A7EDEFF353D0}">
+<file path=customXml/itemProps3.xml><?xml version="1.0" encoding="utf-8"?>
+<ds:datastoreItem xmlns:ds="http://schemas.openxmlformats.org/officeDocument/2006/customXml" ds:itemID="{FC55A18A-382D-409F-8A8D-C5C3E0EEDDA8}">
   <ds:schemaRefs>
-    <ds:schemaRef ds:uri="http://schemas.microsoft.com/office/2006/metadata/properties"/>
-    <ds:schemaRef ds:uri="http://schemas.microsoft.com/office/infopath/2007/PartnerControls"/>
+    <ds:schemaRef ds:uri="http://schemas.openxmlformats.org/officeDocument/2006/bibliography"/>
   </ds:schemaRefs>
 </ds:datastoreItem>
 </file>
 
-<file path=customXml/itemProps3.xml><?xml version="1.0" encoding="utf-8"?>
+<file path=customXml/itemProps4.xml><?xml version="1.0" encoding="utf-8"?>
 <ds:datastoreItem xmlns:ds="http://schemas.openxmlformats.org/officeDocument/2006/customXml" ds:itemID="{3D831FA7-83C9-4CAB-A9A9-9B4130996EB1}">
   <ds:schemaRefs>
     <ds:schemaRef ds:uri="http://schemas.microsoft.com/sharepoint/v3/contenttype/forms"/>
   </ds:schemaRefs>
 </ds:datastoreItem>
-</file>
-
-<file path=customXml/itemProps4.xml><?xml version="1.0" encoding="utf-8"?>
-<ds:datastoreItem xmlns:ds="http://schemas.openxmlformats.org/officeDocument/2006/customXml" ds:itemID="{FC55A18A-382D-409F-8A8D-C5C3E0EEDDA8}">
-  <ds:schemaRefs>
-    <ds:schemaRef ds:uri="http://schemas.openxmlformats.org/officeDocument/2006/bibliography"/>
-  </ds:schemaRefs>
-</ds:datastoreItem>
 </file>
</xml_diff>